<commit_message>
feat: some final commits
</commit_message>
<xml_diff>
--- a/Reports/Lab04_SA.docx
+++ b/Reports/Lab04_SA.docx
@@ -489,7 +489,14 @@
           <w:rFonts w:eastAsia="Times New Roman" w:cs="Times New Roman"/>
           <w:color w:val="000000"/>
         </w:rPr>
-        <w:t>ст. викл. каф. ПЗ</w:t>
+        <w:t>доц</w:t>
+      </w:r>
+      <w:r>
+        <w:rPr>
+          <w:rFonts w:eastAsia="Times New Roman" w:cs="Times New Roman"/>
+          <w:color w:val="000000"/>
+        </w:rPr>
+        <w:t>. каф. ПЗ</w:t>
       </w:r>
     </w:p>
     <w:p>
@@ -658,7 +665,16 @@
         <w:t xml:space="preserve">Мета. </w:t>
       </w:r>
       <w:r>
-        <w:t>Ознайомитися із програмним засобом управління вимогами Tiger PRO, вивчити його основні характеристики та можливості.</w:t>
+        <w:t xml:space="preserve">Ознайомитися із програмним засобом управління вимогами </w:t>
+      </w:r>
+      <w:r>
+        <w:rPr>
+          <w:lang w:val="en-US"/>
+        </w:rPr>
+        <w:t>ReqView</w:t>
+      </w:r>
+      <w:r>
+        <w:t>, вивчити його основні характеристики та можливості.</w:t>
       </w:r>
     </w:p>
     <w:p>
@@ -701,11 +717,21 @@
         </w:rPr>
       </w:pPr>
       <w:r>
-        <w:t>Вступ</w:t>
+        <w:t xml:space="preserve">На Рис. 1. наведено вступ </w:t>
+      </w:r>
+      <w:r>
+        <w:rPr>
+          <w:lang w:val="en-US"/>
+        </w:rPr>
+        <w:t xml:space="preserve">SRS </w:t>
+      </w:r>
+      <w:r>
+        <w:t>документа, тут коротко описується призначення, мета та посилання.</w:t>
       </w:r>
     </w:p>
     <w:p>
       <w:pPr>
+        <w:jc w:val="center"/>
         <w:rPr>
           <w:lang w:val="en-US"/>
         </w:rPr>
@@ -716,9 +742,9 @@
           <w:lang w:val="en-US"/>
         </w:rPr>
         <w:drawing>
-          <wp:inline distT="0" distB="0" distL="0" distR="0" wp14:anchorId="00446ED4" wp14:editId="3E6E193E">
-            <wp:extent cx="5636260" cy="1288415"/>
-            <wp:effectExtent l="0" t="0" r="2540" b="6985"/>
+          <wp:inline distT="0" distB="0" distL="0" distR="0" wp14:anchorId="00446ED4" wp14:editId="3FE4C666">
+            <wp:extent cx="4758126" cy="1087679"/>
+            <wp:effectExtent l="0" t="0" r="4445" b="0"/>
             <wp:docPr id="1" name="Рисунок 1"/>
             <wp:cNvGraphicFramePr>
               <a:graphicFrameLocks xmlns:a="http://schemas.openxmlformats.org/drawingml/2006/main" noChangeAspect="1"/>
@@ -739,7 +765,7 @@
                   <pic:spPr>
                     <a:xfrm>
                       <a:off x="0" y="0"/>
-                      <a:ext cx="5636260" cy="1288415"/>
+                      <a:ext cx="4787722" cy="1094444"/>
                     </a:xfrm>
                     <a:prstGeom prst="rect">
                       <a:avLst/>
@@ -769,8 +795,13 @@
           <w:sz w:val="24"/>
           <w:szCs w:val="20"/>
         </w:rPr>
-        <w:t>Рис. 1. Перший пункт. Вступ.</w:t>
-      </w:r>
+        <w:t>Рис. 1. Вступ.</w:t>
+      </w:r>
+    </w:p>
+    <w:p>
+      <w:pPr>
+        <w:pStyle w:val="aa"/>
+      </w:pPr>
     </w:p>
     <w:p>
       <w:pPr>
@@ -783,9 +814,16 @@
       <w:r>
         <w:t>Загальний опис</w:t>
       </w:r>
+      <w:r>
+        <w:t xml:space="preserve"> (Рис. 1) передбачає більш детальну характеристику продукту, його бізнес-обґрунтування</w:t>
+      </w:r>
+      <w:r>
+        <w:t>, характеристику майбутніх користувачів, певні прогнозовані обмеження.</w:t>
+      </w:r>
     </w:p>
     <w:p>
       <w:pPr>
+        <w:jc w:val="center"/>
         <w:rPr>
           <w:lang w:val="en-US"/>
         </w:rPr>
@@ -795,9 +833,9 @@
           <w:noProof/>
         </w:rPr>
         <w:drawing>
-          <wp:inline distT="0" distB="0" distL="0" distR="0" wp14:anchorId="38F6E587" wp14:editId="04995105">
-            <wp:extent cx="5636260" cy="3032760"/>
-            <wp:effectExtent l="0" t="0" r="2540" b="0"/>
+          <wp:inline distT="0" distB="0" distL="0" distR="0" wp14:anchorId="38F6E587" wp14:editId="0B059443">
+            <wp:extent cx="4681855" cy="2519214"/>
+            <wp:effectExtent l="0" t="0" r="4445" b="0"/>
             <wp:docPr id="8" name="Рисунок 8"/>
             <wp:cNvGraphicFramePr>
               <a:graphicFrameLocks xmlns:a="http://schemas.openxmlformats.org/drawingml/2006/main" noChangeAspect="1"/>
@@ -818,7 +856,7 @@
                   <pic:spPr>
                     <a:xfrm>
                       <a:off x="0" y="0"/>
-                      <a:ext cx="5636260" cy="3032760"/>
+                      <a:ext cx="4700694" cy="2529351"/>
                     </a:xfrm>
                     <a:prstGeom prst="rect">
                       <a:avLst/>
@@ -848,7 +886,7 @@
           <w:sz w:val="24"/>
           <w:szCs w:val="20"/>
         </w:rPr>
-        <w:t>Рис. 2. Другий пункт. Загальний опис.</w:t>
+        <w:t>Рис. 2. Загальний опис.</w:t>
       </w:r>
     </w:p>
     <w:p>
@@ -864,12 +902,18 @@
         <w:lastRenderedPageBreak/>
         <w:t>Характеристики системи</w:t>
       </w:r>
+      <w:r>
+        <w:t xml:space="preserve"> (Рис. 3-4) описує функціональну частину</w:t>
+      </w:r>
     </w:p>
     <w:p>
       <w:pPr>
         <w:jc w:val="center"/>
       </w:pPr>
       <w:r>
+        <w:rPr>
+          <w:noProof/>
+        </w:rPr>
         <w:drawing>
           <wp:inline distT="0" distB="0" distL="0" distR="0" wp14:anchorId="3C29E0FC" wp14:editId="6D40C9C2">
             <wp:extent cx="5636260" cy="2844800"/>
@@ -952,6 +996,7 @@
         <w:rPr>
           <w:i/>
           <w:iCs/>
+          <w:noProof/>
           <w:sz w:val="24"/>
           <w:szCs w:val="20"/>
         </w:rPr>
@@ -1038,6 +1083,7 @@
         <w:rPr>
           <w:i/>
           <w:iCs/>
+          <w:noProof/>
           <w:sz w:val="24"/>
           <w:szCs w:val="20"/>
         </w:rPr>
@@ -1083,7 +1129,7 @@
         <w:pStyle w:val="PictureDescription"/>
       </w:pPr>
       <w:r>
-        <w:t>Рис. 5. Пункт четвертий. Вимоги зовнішніх інтерфейсів.</w:t>
+        <w:t>Рис. 5. Вимоги зовнішніх інтерфейсів.</w:t>
       </w:r>
     </w:p>
     <w:p>
@@ -1101,6 +1147,9 @@
     </w:p>
     <w:p>
       <w:r>
+        <w:rPr>
+          <w:noProof/>
+        </w:rPr>
         <w:drawing>
           <wp:inline distT="0" distB="0" distL="0" distR="0" wp14:anchorId="62F2EA4B" wp14:editId="6DE726AB">
             <wp:extent cx="5636260" cy="1518920"/>
@@ -1155,7 +1204,7 @@
           <w:sz w:val="24"/>
           <w:szCs w:val="20"/>
         </w:rPr>
-        <w:t>Рис. 6. Пункт п’ятий. Інші нефункціональні вимоги.</w:t>
+        <w:t>Рис. 6. Інші нефункціональні вимоги.</w:t>
       </w:r>
     </w:p>
     <w:p>

</xml_diff>